<commit_message>
Minor tweaks to rev3 files given feedback from co-authors
</commit_message>
<xml_diff>
--- a/analysis/paper/plos_submission/rev3/manuscript.docx
+++ b/analysis/paper/plos_submission/rev3/manuscript.docx
@@ -46,55 +46,52 @@
         <w:t>1</w:t>
       </w:r>
       <w:r>
-        <w:t xml:space="preserve">*, </w:t>
+        <w:t>*, Gregory J. Robertson</w:t>
+      </w:r>
+      <w:r>
+        <w:rPr>
+          <w:vertAlign w:val="superscript"/>
+        </w:rPr>
+        <w:t>1</w:t>
+      </w:r>
+      <w:r>
+        <w:t>, Keith P. Lewis</w:t>
+      </w:r>
+      <w:r>
+        <w:rPr>
+          <w:vertAlign w:val="superscript"/>
+        </w:rPr>
+        <w:t>1</w:t>
+      </w:r>
+      <w:r>
+        <w:t>, Jonathan Babyn</w:t>
+      </w:r>
+      <w:r>
+        <w:rPr>
+          <w:vertAlign w:val="superscript"/>
+        </w:rPr>
+        <w:t>1</w:t>
+      </w:r>
+      <w:r>
+        <w:t>, Brian Healey</w:t>
+      </w:r>
+      <w:r>
+        <w:rPr>
+          <w:vertAlign w:val="superscript"/>
+        </w:rPr>
+        <w:t>1</w:t>
+      </w:r>
+      <w:r>
+        <w:t>, Fran Mowbray</w:t>
+      </w:r>
+      <w:r>
+        <w:rPr>
+          <w:vertAlign w:val="superscript"/>
+        </w:rPr>
+        <w:t>1</w:t>
       </w:r>
       <w:bookmarkStart w:id="0" w:name="_GoBack"/>
       <w:bookmarkEnd w:id="0"/>
-      <w:r>
-        <w:t>Gregory J. Robertson</w:t>
-      </w:r>
-      <w:r>
-        <w:rPr>
-          <w:vertAlign w:val="superscript"/>
-        </w:rPr>
-        <w:t>1</w:t>
-      </w:r>
-      <w:r>
-        <w:t>, Keith P. Lewis</w:t>
-      </w:r>
-      <w:r>
-        <w:rPr>
-          <w:vertAlign w:val="superscript"/>
-        </w:rPr>
-        <w:t>1</w:t>
-      </w:r>
-      <w:r>
-        <w:t>, Jonathan Babyn</w:t>
-      </w:r>
-      <w:r>
-        <w:rPr>
-          <w:vertAlign w:val="superscript"/>
-        </w:rPr>
-        <w:t>1</w:t>
-      </w:r>
-      <w:r>
-        <w:t>, Brian Healey</w:t>
-      </w:r>
-      <w:r>
-        <w:rPr>
-          <w:vertAlign w:val="superscript"/>
-        </w:rPr>
-        <w:t>1</w:t>
-      </w:r>
-      <w:r>
-        <w:t>, Fran Mowbray</w:t>
-      </w:r>
-      <w:r>
-        <w:rPr>
-          <w:vertAlign w:val="superscript"/>
-        </w:rPr>
-        <w:t>1</w:t>
-      </w:r>
     </w:p>
     <w:p>
       <w:pPr>
@@ -4056,7 +4053,13 @@
         <w:pStyle w:val="FirstParagraph"/>
       </w:pPr>
       <w:r>
-        <w:t xml:space="preserve">Likewise, age frequencies need to be calculated to obtain stratified estimates of abundance at age. This is done by constructing an age-length key, which is the proportion of fish in each length bin that fall into specific ages classes. Once these proportions are calculated, they applied to the bumped up length frequencies, </w:t>
+        <w:t>Likewise, age frequencies need to be calculated to obtain stratified estimates of abundance at age. This is done by constructing an age-length key, which is the proportion of fish in each length bin that fall into specific age classes. Once these proportions are calculated, they</w:t>
+      </w:r>
+      <w:r>
+        <w:t xml:space="preserve"> are</w:t>
+      </w:r>
+      <w:r>
+        <w:t xml:space="preserve"> applied to the bumped up length frequencies, </w:t>
       </w:r>
       <m:oMath>
         <m:sSub>
@@ -10331,7 +10334,7 @@
         <w:t>sim_distribution</w:t>
       </w:r>
       <w:r>
-        <w:t xml:space="preserve"> if the same structure structure and correct projection is used. The package includes a manually constructed survey grid of NAFO Subdivision 3Ps off the southern coast of Newfoundland (named </w:t>
+        <w:t xml:space="preserve"> if the same structure and correct projection is used. The package includes a manually constructed survey grid of NAFO Subdivision 3Ps off the southern coast of Newfoundland (named </w:t>
       </w:r>
       <w:r>
         <w:rPr>
@@ -13084,7 +13087,14 @@
                 <w:rStyle w:val="VerbatimChar"/>
                 <w:sz w:val="16"/>
               </w:rPr>
-              <w:t xml:space="preserve">  age_sampling = "stratified")</w:t>
+              <w:t xml:space="preserve">  age_sampling = "stratified"</w:t>
+            </w:r>
+            <w:r>
+              <w:rPr>
+                <w:rStyle w:val="VerbatimChar"/>
+                <w:sz w:val="16"/>
+              </w:rPr>
+              <w:t>,</w:t>
             </w:r>
           </w:p>
         </w:tc>
@@ -13172,7 +13182,14 @@
                 <w:rStyle w:val="VerbatimChar"/>
                 <w:sz w:val="16"/>
               </w:rPr>
-              <w:t xml:space="preserve">  age_length_group = 1)</w:t>
+              <w:t xml:space="preserve">  age_length_group = 1</w:t>
+            </w:r>
+            <w:r>
+              <w:rPr>
+                <w:rStyle w:val="VerbatimChar"/>
+                <w:sz w:val="16"/>
+              </w:rPr>
+              <w:t>,</w:t>
             </w:r>
           </w:p>
         </w:tc>
@@ -17117,7 +17134,13 @@
         </w:r>
       </w:hyperlink>
       <w:r>
-        <w:t xml:space="preserve"> for details). These results largely align with expectations from sampling theory that 1) design-based estimators for stratified random surveys are unbiased, and 2) precision is increased by increasing the number of primary sampling units [33]. Specifically, estimates of total abundance and abundance at length are centered around true values and their probability envelopes tighten as set density increases (Figures 5, 6). Case study results also echo the growing body of literature which concludes that extra sub-sampling is an ineffective means of improving estimates relative to sampling more locations [10–12,34–36]. This is exemplified by the relatively large drops in RMSE when set density is increased compared to when sub-sampling effort is increased (Figures 8, 9). Moreover, it appears that it is more advantageous to measure fewer total fish at more locations than measuring many fish at </w:t>
+        <w:t xml:space="preserve"> for details). These results largely align with expectations from sampling theory that 1) design-based estimators for stratified random surveys are unbiased, and 2) precision is increased by increasing the number of primary sampling units [33]. Specifically, estimates of total abundance and abundance at length are centered around true values and their probability envelopes tighten as set density increases (Figures 5, 6). </w:t>
+      </w:r>
+      <w:r>
+        <w:t>Our c</w:t>
+      </w:r>
+      <w:r>
+        <w:t xml:space="preserve">ase study results also echo the growing body of literature which concludes that extra sub-sampling is an ineffective means of improving estimates relative to sampling more locations [10–12,34–36]. This is exemplified by the relatively large drops in RMSE when set density is increased compared to when sub-sampling effort is increased (Figures 8, 9). Moreover, it appears that it is more advantageous to measure fewer total fish at more locations than measuring many fish at </w:t>
       </w:r>
       <w:r>
         <w:lastRenderedPageBreak/>
@@ -17161,7 +17184,7 @@
         <w:t>SimSurvey</w:t>
       </w:r>
       <w:r>
-        <w:t xml:space="preserve"> to 1) conduct a surveys with concurrent length and age sampling at every set, 2) construct and apply age-length keys on a set-by-set basis, and 3) weight the resultant age frequencies at each set using stratified random estimators. This test was accomplished using this code:</w:t>
+        <w:t xml:space="preserve"> to 1) conduct a survey with concurrent length and age sampling at every set, 2) construct and apply age-length keys on a set-by-set basis, and 3) weight the resultant age frequencies at each set using stratified random estimators. This test was accomplished using this code:</w:t>
       </w:r>
     </w:p>
     <w:p>
@@ -17699,7 +17722,7 @@
         <w:t>pop</w:t>
       </w:r>
       <w:r>
-        <w:t xml:space="preserve"> object) but set density scenarios were reduced to one option, for simplicity, and age sampling protocol and stratified analysis options were changed. That is, 1) </w:t>
+        <w:t xml:space="preserve"> object) but set density scenarios were reduced to one option for simplicity, and age sampling protocol and stratified analysis options were changed. That is, 1) </w:t>
       </w:r>
       <w:r>
         <w:rPr>

</xml_diff>

<commit_message>
One more tweak before approving re-submission to PLOS ONE
</commit_message>
<xml_diff>
--- a/analysis/paper/plos_submission/rev3/manuscript.docx
+++ b/analysis/paper/plos_submission/rev3/manuscript.docx
@@ -90,8 +90,6 @@
         </w:rPr>
         <w:t>1</w:t>
       </w:r>
-      <w:bookmarkStart w:id="0" w:name="_GoBack"/>
-      <w:bookmarkEnd w:id="0"/>
     </w:p>
     <w:p>
       <w:pPr>
@@ -134,11 +132,11 @@
       <w:pPr>
         <w:pStyle w:val="Heading1"/>
       </w:pPr>
-      <w:bookmarkStart w:id="1" w:name="abstract"/>
+      <w:bookmarkStart w:id="0" w:name="abstract"/>
       <w:r>
         <w:t>Abstract</w:t>
       </w:r>
-      <w:bookmarkEnd w:id="1"/>
+      <w:bookmarkEnd w:id="0"/>
     </w:p>
     <w:p>
       <w:pPr>
@@ -195,11 +193,11 @@
       <w:pPr>
         <w:pStyle w:val="Heading1"/>
       </w:pPr>
-      <w:bookmarkStart w:id="2" w:name="introduction"/>
+      <w:bookmarkStart w:id="1" w:name="introduction"/>
       <w:r>
         <w:t>Introduction</w:t>
       </w:r>
-      <w:bookmarkEnd w:id="2"/>
+      <w:bookmarkEnd w:id="1"/>
     </w:p>
     <w:p>
       <w:pPr>
@@ -336,11 +334,11 @@
       <w:pPr>
         <w:pStyle w:val="Heading1"/>
       </w:pPr>
-      <w:bookmarkStart w:id="3" w:name="model-structure"/>
+      <w:bookmarkStart w:id="2" w:name="model-structure"/>
       <w:r>
         <w:t>Model structure</w:t>
       </w:r>
-      <w:bookmarkEnd w:id="3"/>
+      <w:bookmarkEnd w:id="2"/>
     </w:p>
     <w:p>
       <w:pPr>
@@ -380,11 +378,11 @@
       <w:pPr>
         <w:pStyle w:val="Heading2"/>
       </w:pPr>
-      <w:bookmarkStart w:id="4" w:name="simulate-abundance"/>
+      <w:bookmarkStart w:id="3" w:name="simulate-abundance"/>
       <w:r>
         <w:t>Simulate abundance</w:t>
       </w:r>
-      <w:bookmarkEnd w:id="4"/>
+      <w:bookmarkEnd w:id="3"/>
     </w:p>
     <w:p>
       <w:pPr>
@@ -1812,11 +1810,11 @@
       <w:pPr>
         <w:pStyle w:val="Heading2"/>
       </w:pPr>
-      <w:bookmarkStart w:id="5" w:name="simulate-spatial-distribution"/>
+      <w:bookmarkStart w:id="4" w:name="simulate-spatial-distribution"/>
       <w:r>
         <w:t>Simulate spatial distribution</w:t>
       </w:r>
-      <w:bookmarkEnd w:id="5"/>
+      <w:bookmarkEnd w:id="4"/>
     </w:p>
     <w:p>
       <w:pPr>
@@ -2864,11 +2862,11 @@
       <w:pPr>
         <w:pStyle w:val="Heading2"/>
       </w:pPr>
-      <w:bookmarkStart w:id="6" w:name="simulate-survey"/>
+      <w:bookmarkStart w:id="5" w:name="simulate-survey"/>
       <w:r>
         <w:t>Simulate survey</w:t>
       </w:r>
-      <w:bookmarkEnd w:id="6"/>
+      <w:bookmarkEnd w:id="5"/>
     </w:p>
     <w:p>
       <w:pPr>
@@ -3620,11 +3618,11 @@
       <w:pPr>
         <w:pStyle w:val="Heading2"/>
       </w:pPr>
-      <w:bookmarkStart w:id="7" w:name="stratified-analysis"/>
+      <w:bookmarkStart w:id="6" w:name="stratified-analysis"/>
       <w:r>
         <w:t>Stratified analysis</w:t>
       </w:r>
-      <w:bookmarkEnd w:id="7"/>
+      <w:bookmarkEnd w:id="6"/>
     </w:p>
     <w:p>
       <w:pPr>
@@ -4925,11 +4923,11 @@
       <w:pPr>
         <w:pStyle w:val="Heading1"/>
       </w:pPr>
-      <w:bookmarkStart w:id="8" w:name="core-functions"/>
+      <w:bookmarkStart w:id="7" w:name="core-functions"/>
       <w:r>
         <w:t>Core functions</w:t>
       </w:r>
-      <w:bookmarkEnd w:id="8"/>
+      <w:bookmarkEnd w:id="7"/>
     </w:p>
     <w:p>
       <w:pPr>
@@ -5949,7 +5947,7 @@
           <w:sz w:val="40"/>
         </w:rPr>
       </w:pPr>
-      <w:bookmarkStart w:id="9" w:name="sim_abundance"/>
+      <w:bookmarkStart w:id="8" w:name="sim_abundance"/>
       <w:r>
         <w:rPr>
           <w:rStyle w:val="VerbatimChar"/>
@@ -5957,7 +5955,7 @@
         </w:rPr>
         <w:t>sim_abundance</w:t>
       </w:r>
-      <w:bookmarkEnd w:id="9"/>
+      <w:bookmarkEnd w:id="8"/>
     </w:p>
     <w:p>
       <w:pPr>
@@ -8334,7 +8332,7 @@
       <w:pPr>
         <w:pStyle w:val="Heading2"/>
       </w:pPr>
-      <w:bookmarkStart w:id="10" w:name="sim_distribution"/>
+      <w:bookmarkStart w:id="9" w:name="sim_distribution"/>
       <w:r>
         <w:rPr>
           <w:rStyle w:val="VerbatimChar"/>
@@ -8342,7 +8340,7 @@
         </w:rPr>
         <w:t>sim_distribution</w:t>
       </w:r>
-      <w:bookmarkEnd w:id="10"/>
+      <w:bookmarkEnd w:id="9"/>
     </w:p>
     <w:p>
       <w:pPr>
@@ -12102,7 +12100,7 @@
           <w:sz w:val="40"/>
         </w:rPr>
       </w:pPr>
-      <w:bookmarkStart w:id="11" w:name="sim_survey"/>
+      <w:bookmarkStart w:id="10" w:name="sim_survey"/>
       <w:r>
         <w:rPr>
           <w:rStyle w:val="VerbatimChar"/>
@@ -12111,7 +12109,7 @@
         <w:lastRenderedPageBreak/>
         <w:t>sim_survey</w:t>
       </w:r>
-      <w:bookmarkEnd w:id="11"/>
+      <w:bookmarkEnd w:id="10"/>
     </w:p>
     <w:p>
       <w:pPr>
@@ -14512,7 +14510,7 @@
           <w:sz w:val="40"/>
         </w:rPr>
       </w:pPr>
-      <w:bookmarkStart w:id="12" w:name="run_strat"/>
+      <w:bookmarkStart w:id="11" w:name="run_strat"/>
       <w:r>
         <w:rPr>
           <w:rStyle w:val="VerbatimChar"/>
@@ -14520,7 +14518,7 @@
         </w:rPr>
         <w:t>run_strat</w:t>
       </w:r>
-      <w:bookmarkEnd w:id="12"/>
+      <w:bookmarkEnd w:id="11"/>
     </w:p>
     <w:p>
       <w:pPr>
@@ -15088,7 +15086,7 @@
           <w:sz w:val="40"/>
         </w:rPr>
       </w:pPr>
-      <w:bookmarkStart w:id="13" w:name="test_surveys"/>
+      <w:bookmarkStart w:id="12" w:name="test_surveys"/>
       <w:r>
         <w:rPr>
           <w:rStyle w:val="VerbatimChar"/>
@@ -15096,7 +15094,7 @@
         </w:rPr>
         <w:t>test_surveys</w:t>
       </w:r>
-      <w:bookmarkEnd w:id="13"/>
+      <w:bookmarkEnd w:id="12"/>
     </w:p>
     <w:p>
       <w:pPr>
@@ -17089,11 +17087,11 @@
       <w:pPr>
         <w:pStyle w:val="Heading1"/>
       </w:pPr>
-      <w:bookmarkStart w:id="14" w:name="interpretation"/>
+      <w:bookmarkStart w:id="13" w:name="interpretation"/>
       <w:r>
         <w:t>Interpretation</w:t>
       </w:r>
-      <w:bookmarkEnd w:id="14"/>
+      <w:bookmarkEnd w:id="13"/>
     </w:p>
     <w:p>
       <w:pPr>
@@ -18151,7 +18149,7 @@
         <w:pStyle w:val="BodyText"/>
       </w:pPr>
       <w:r>
-        <w:t xml:space="preserve">Unlike the default approach to collecting and analyzing age samples, results from this test appear to be unbiased and additional sub-sampling effort beyond a certain point appears to have little to no effect on the estimates (Figure 10)). This is an important result with real-world implications as they imply that 1) inference from the actual survey can be improved by altering the sampling and analysis of ages and, 2) valuable survey time can be saved by cutting back on sub-sampling effort. This example demonstrates how </w:t>
+        <w:t xml:space="preserve">Unlike the default approach to collecting and analyzing age samples, results from this test appear to be unbiased and additional sub-sampling effort beyond a certain point appears to have little to no effect on the estimates (Figure 10). This is an important result with real-world implications as they imply that 1) inference from the actual survey can be improved by altering the sampling and analysis of ages and, 2) valuable survey time can be saved by cutting back on sub-sampling effort. This example demonstrates how </w:t>
       </w:r>
       <w:r>
         <w:rPr>
@@ -18168,19 +18166,24 @@
       <w:pPr>
         <w:pStyle w:val="Heading1"/>
       </w:pPr>
-      <w:bookmarkStart w:id="15" w:name="discussion"/>
+      <w:bookmarkStart w:id="14" w:name="discussion"/>
       <w:r>
         <w:lastRenderedPageBreak/>
         <w:t>Discussion</w:t>
       </w:r>
-      <w:bookmarkEnd w:id="15"/>
+      <w:bookmarkEnd w:id="14"/>
     </w:p>
     <w:p>
       <w:pPr>
         <w:pStyle w:val="FirstParagraph"/>
       </w:pPr>
       <w:r>
-        <w:t xml:space="preserve">Though somewhat narrow in scope, results from our case study demonstrate why it is important to evaluate the design and analysis of complex surveys. Specifically, we tested the design and analysis of a multi-staged stratified random survey of a cod population. This type of sampling is common in fisheries research, however, the clustered nature of the samples are rarely taken into consideration [9]. Instead, it is commonly assumed that individuals are randomly drawn from the target populations even though such sampling is virtually impossible to accomplish in practice. The assumption of simple random sampling implies that the characteristics of fish caught at the same location are independent and, if estimators that assume independence are used, this can introduce bias and underestimate variance [9,21]. Moreover, this assumption may contribute to the perception that more sub-samples will lead to better population estimates. Increasing sub-sampling effort, however, has been shown to be an ineffective means of improving estimates because samples at the same location are usually correlated; the best way to increase the number of independent samples is to sample more locations [10–12,34–36]. Results from the case study reiterate these points and indicate that there is room for improvements to the actual survey the case study was based on. Specifically, it appears that valuable human resources may be wasted by collecting excessive samples of correlated metrics, and abundance at age estimates may be biased by the assumption that age samples are from a simple random sample. We have used </w:t>
+        <w:t>Though somewhat narrow in scope, results from our case study demonstrate why it is important to evaluate the design and analysis of complex surveys. Specifically, we tested the design and analysis of a multi-staged stratified random survey of a cod population. This type of sampling is common in fisheries research, however, the clustered nature of the samples are rarely taken into consideration [9]. Instead, it is commonly assumed that individuals are randomly drawn from the target populations even though such sampling is virtually impossible to accomplish in practice. The assumption of simple random sampling impli</w:t>
+      </w:r>
+      <w:bookmarkStart w:id="15" w:name="_GoBack"/>
+      <w:bookmarkEnd w:id="15"/>
+      <w:r>
+        <w:t xml:space="preserve">es that the characteristics of fish caught at the same location are independent and, if estimators that assume independence are used, this can introduce bias and underestimate variance [9,21]. Moreover, this assumption may contribute to the perception that more sub-samples will lead to better population estimates. Increasing sub-sampling effort, however, has been shown to be an ineffective means of improving estimates because samples at the same location are usually correlated; the best way to increase the number of independent samples is to sample more locations [10–12,34–36]. Results from the case study reiterate these points and indicate that there is room for improvements to the actual survey the case study was based on. Specifically, it appears that valuable human resources may be wasted by collecting excessive samples of correlated metrics, and abundance at age estimates may be biased by the assumption that age samples are from a simple random sample. We have used </w:t>
       </w:r>
       <w:r>
         <w:rPr>

</xml_diff>